<commit_message>
feat (lab 2): complete tasks 1 to 3
</commit_message>
<xml_diff>
--- a/Labfiles/Starter/DP-201.2/DP-201-Lab02_Ex01_Ta01.docx
+++ b/Labfiles/Starter/DP-201.2/DP-201-Lab02_Ex01_Ta01.docx
@@ -151,17 +151,17 @@
           <w:rFonts w:ascii="Segoe UI" w:hAnsi="Segoe UI" w:cs="Segoe UI"/>
           <w:b/>
         </w:rPr>
-        <w:t>List batch mode processing requirements for AdventureWorks</w:t>
-      </w:r>
-    </w:p>
-    <w:p>
-      <w:pPr>
-        <w:shd w:val="clear" w:color="auto" w:fill="FFFFFF"/>
-        <w:spacing w:after="0" w:line="285" w:lineRule="atLeast"/>
-        <w:rPr>
-          <w:rFonts w:ascii="Segoe UI" w:hAnsi="Segoe UI" w:cs="Segoe UI"/>
-        </w:rPr>
-      </w:pPr>
+        <w:t xml:space="preserve">List batch mode processing requirements for </w:t>
+      </w:r>
+      <w:proofErr w:type="spellStart"/>
+      <w:r>
+        <w:rPr>
+          <w:rFonts w:ascii="Segoe UI" w:hAnsi="Segoe UI" w:cs="Segoe UI"/>
+          <w:b/>
+        </w:rPr>
+        <w:t>AdventureWorks</w:t>
+      </w:r>
+      <w:proofErr w:type="spellEnd"/>
     </w:p>
     <w:p>
       <w:pPr>
@@ -189,8 +189,6 @@
         </w:rPr>
         <w:t>b</w:t>
       </w:r>
-      <w:bookmarkStart w:id="0" w:name="_GoBack"/>
-      <w:bookmarkEnd w:id="0"/>
       <w:r>
         <w:rPr>
           <w:rFonts w:ascii="Segoe UI" w:hAnsi="Segoe UI" w:cs="Segoe UI"/>
@@ -207,8 +205,32 @@
         <w:rPr>
           <w:rFonts w:ascii="Segoe UI" w:hAnsi="Segoe UI" w:cs="Segoe UI"/>
         </w:rPr>
-        <w:t xml:space="preserve"> AdventureWorks.</w:t>
-      </w:r>
+        <w:t xml:space="preserve"> </w:t>
+      </w:r>
+      <w:proofErr w:type="spellStart"/>
+      <w:r>
+        <w:rPr>
+          <w:rFonts w:ascii="Segoe UI" w:hAnsi="Segoe UI" w:cs="Segoe UI"/>
+        </w:rPr>
+        <w:t>AdventureWorks</w:t>
+      </w:r>
+      <w:proofErr w:type="spellEnd"/>
+      <w:r>
+        <w:rPr>
+          <w:rFonts w:ascii="Segoe UI" w:hAnsi="Segoe UI" w:cs="Segoe UI"/>
+        </w:rPr>
+        <w:t>:</w:t>
+      </w:r>
+    </w:p>
+    <w:p>
+      <w:pPr>
+        <w:shd w:val="clear" w:color="auto" w:fill="FFFFFF"/>
+        <w:spacing w:line="285" w:lineRule="atLeast"/>
+        <w:jc w:val="center"/>
+        <w:rPr>
+          <w:rFonts w:ascii="Segoe UI" w:hAnsi="Segoe UI" w:cs="Segoe UI"/>
+        </w:rPr>
+      </w:pPr>
     </w:p>
     <w:tbl>
       <w:tblPr>
@@ -230,11 +252,15 @@
             <w:pPr>
               <w:rPr>
                 <w:rFonts w:ascii="Segoe UI" w:hAnsi="Segoe UI" w:cs="Segoe UI"/>
-              </w:rPr>
-            </w:pPr>
-            <w:r>
-              <w:rPr>
-                <w:rFonts w:ascii="Segoe UI" w:hAnsi="Segoe UI" w:cs="Segoe UI"/>
+                <w:b/>
+                <w:bCs/>
+              </w:rPr>
+            </w:pPr>
+            <w:r>
+              <w:rPr>
+                <w:rFonts w:ascii="Segoe UI" w:hAnsi="Segoe UI" w:cs="Segoe UI"/>
+                <w:b/>
+                <w:bCs/>
               </w:rPr>
               <w:t>#</w:t>
             </w:r>
@@ -248,19 +274,33 @@
             <w:pPr>
               <w:rPr>
                 <w:rFonts w:ascii="Segoe UI" w:hAnsi="Segoe UI" w:cs="Segoe UI"/>
-              </w:rPr>
-            </w:pPr>
-            <w:r>
-              <w:rPr>
-                <w:rFonts w:ascii="Segoe UI" w:hAnsi="Segoe UI" w:cs="Segoe UI"/>
+                <w:b/>
+                <w:bCs/>
+              </w:rPr>
+            </w:pPr>
+            <w:r>
+              <w:rPr>
+                <w:rFonts w:ascii="Segoe UI" w:hAnsi="Segoe UI" w:cs="Segoe UI"/>
+                <w:b/>
+                <w:bCs/>
               </w:rPr>
               <w:t>R</w:t>
             </w:r>
             <w:r>
               <w:rPr>
                 <w:rFonts w:ascii="Segoe UI" w:hAnsi="Segoe UI" w:cs="Segoe UI"/>
+                <w:b/>
+                <w:bCs/>
               </w:rPr>
               <w:t>equirement</w:t>
+            </w:r>
+            <w:r>
+              <w:rPr>
+                <w:rFonts w:ascii="Segoe UI" w:hAnsi="Segoe UI" w:cs="Segoe UI"/>
+                <w:b/>
+                <w:bCs/>
+              </w:rPr>
+              <w:t>s for the Business Reporting System</w:t>
             </w:r>
           </w:p>
         </w:tc>
@@ -272,11 +312,15 @@
             <w:pPr>
               <w:rPr>
                 <w:rFonts w:ascii="Segoe UI" w:hAnsi="Segoe UI" w:cs="Segoe UI"/>
-              </w:rPr>
-            </w:pPr>
-            <w:r>
-              <w:rPr>
-                <w:rFonts w:ascii="Segoe UI" w:hAnsi="Segoe UI" w:cs="Segoe UI"/>
+                <w:b/>
+                <w:bCs/>
+              </w:rPr>
+            </w:pPr>
+            <w:r>
+              <w:rPr>
+                <w:rFonts w:ascii="Segoe UI" w:hAnsi="Segoe UI" w:cs="Segoe UI"/>
+                <w:b/>
+                <w:bCs/>
               </w:rPr>
               <w:t>Technology Suggestion</w:t>
             </w:r>
@@ -314,6 +358,12 @@
                 <w:rFonts w:ascii="Segoe UI" w:hAnsi="Segoe UI" w:cs="Segoe UI"/>
               </w:rPr>
             </w:pPr>
+            <w:r>
+              <w:rPr>
+                <w:rFonts w:ascii="Segoe UI" w:hAnsi="Segoe UI" w:cs="Segoe UI"/>
+              </w:rPr>
+              <w:t>Moving the On-Premises Data Warehouse to the cloud (ELT, ETL)</w:t>
+            </w:r>
           </w:p>
         </w:tc>
         <w:tc>
@@ -326,6 +376,71 @@
                 <w:rFonts w:ascii="Segoe UI" w:hAnsi="Segoe UI" w:cs="Segoe UI"/>
               </w:rPr>
             </w:pPr>
+            <w:r>
+              <w:rPr>
+                <w:rFonts w:ascii="Segoe UI" w:hAnsi="Segoe UI" w:cs="Segoe UI"/>
+              </w:rPr>
+              <w:t>Azure Data Factory</w:t>
+            </w:r>
+          </w:p>
+          <w:p>
+            <w:pPr>
+              <w:rPr>
+                <w:rFonts w:ascii="Segoe UI" w:hAnsi="Segoe UI" w:cs="Segoe UI"/>
+              </w:rPr>
+            </w:pPr>
+            <w:r>
+              <w:rPr>
+                <w:rFonts w:ascii="Segoe UI" w:hAnsi="Segoe UI" w:cs="Segoe UI"/>
+              </w:rPr>
+              <w:t>1</w:t>
+            </w:r>
+            <w:r>
+              <w:rPr>
+                <w:rFonts w:ascii="Segoe UI" w:hAnsi="Segoe UI" w:cs="Segoe UI"/>
+                <w:vertAlign w:val="superscript"/>
+              </w:rPr>
+              <w:t>st</w:t>
+            </w:r>
+            <w:r>
+              <w:rPr>
+                <w:rFonts w:ascii="Segoe UI" w:hAnsi="Segoe UI" w:cs="Segoe UI"/>
+                <w:vertAlign w:val="superscript"/>
+              </w:rPr>
+              <w:t xml:space="preserve"> </w:t>
+            </w:r>
+            <w:r>
+              <w:rPr>
+                <w:rFonts w:ascii="Segoe UI" w:hAnsi="Segoe UI" w:cs="Segoe UI"/>
+              </w:rPr>
+              <w:t>step: move data to binary storage (Blob Container or Azure Data Lake Gen2)</w:t>
+            </w:r>
+          </w:p>
+          <w:p>
+            <w:pPr>
+              <w:rPr>
+                <w:rFonts w:ascii="Segoe UI" w:hAnsi="Segoe UI" w:cs="Segoe UI"/>
+              </w:rPr>
+            </w:pPr>
+            <w:r>
+              <w:rPr>
+                <w:rFonts w:ascii="Segoe UI" w:hAnsi="Segoe UI" w:cs="Segoe UI"/>
+              </w:rPr>
+              <w:t>2</w:t>
+            </w:r>
+            <w:r>
+              <w:rPr>
+                <w:rFonts w:ascii="Segoe UI" w:hAnsi="Segoe UI" w:cs="Segoe UI"/>
+                <w:vertAlign w:val="superscript"/>
+              </w:rPr>
+              <w:t>nd</w:t>
+            </w:r>
+            <w:r>
+              <w:rPr>
+                <w:rFonts w:ascii="Segoe UI" w:hAnsi="Segoe UI" w:cs="Segoe UI"/>
+              </w:rPr>
+              <w:t xml:space="preserve"> step: move data from the binary storage to Azure Synapse Analytics</w:t>
+            </w:r>
           </w:p>
         </w:tc>
       </w:tr>
@@ -358,6 +473,12 @@
                 <w:rFonts w:ascii="Segoe UI" w:hAnsi="Segoe UI" w:cs="Segoe UI"/>
               </w:rPr>
             </w:pPr>
+            <w:r>
+              <w:rPr>
+                <w:rFonts w:ascii="Segoe UI" w:hAnsi="Segoe UI" w:cs="Segoe UI"/>
+              </w:rPr>
+              <w:t>Storage</w:t>
+            </w:r>
           </w:p>
         </w:tc>
         <w:tc>
@@ -370,6 +491,12 @@
                 <w:rFonts w:ascii="Segoe UI" w:hAnsi="Segoe UI" w:cs="Segoe UI"/>
               </w:rPr>
             </w:pPr>
+            <w:r>
+              <w:rPr>
+                <w:rFonts w:ascii="Segoe UI" w:hAnsi="Segoe UI" w:cs="Segoe UI"/>
+              </w:rPr>
+              <w:t>Azure SQL Data Warehouse (Synapse Analytics)</w:t>
+            </w:r>
           </w:p>
         </w:tc>
       </w:tr>
@@ -402,6 +529,12 @@
                 <w:rFonts w:ascii="Segoe UI" w:hAnsi="Segoe UI" w:cs="Segoe UI"/>
               </w:rPr>
             </w:pPr>
+            <w:r>
+              <w:rPr>
+                <w:rFonts w:ascii="Segoe UI" w:hAnsi="Segoe UI" w:cs="Segoe UI"/>
+              </w:rPr>
+              <w:t>Predictive Analytics</w:t>
+            </w:r>
           </w:p>
         </w:tc>
         <w:tc>
@@ -414,6 +547,25 @@
                 <w:rFonts w:ascii="Segoe UI" w:hAnsi="Segoe UI" w:cs="Segoe UI"/>
               </w:rPr>
             </w:pPr>
+            <w:r>
+              <w:rPr>
+                <w:rFonts w:ascii="Segoe UI" w:hAnsi="Segoe UI" w:cs="Segoe UI"/>
+              </w:rPr>
+              <w:t>Azure Cognitive Services for text analytics</w:t>
+            </w:r>
+          </w:p>
+          <w:p>
+            <w:pPr>
+              <w:rPr>
+                <w:rFonts w:ascii="Segoe UI" w:hAnsi="Segoe UI" w:cs="Segoe UI"/>
+              </w:rPr>
+            </w:pPr>
+            <w:r>
+              <w:rPr>
+                <w:rFonts w:ascii="Segoe UI" w:hAnsi="Segoe UI" w:cs="Segoe UI"/>
+              </w:rPr>
+              <w:t>Azure Machine Learning for the recommendation engine</w:t>
+            </w:r>
           </w:p>
         </w:tc>
       </w:tr>
@@ -448,6 +600,12 @@
                 <w:rFonts w:ascii="Segoe UI" w:hAnsi="Segoe UI" w:cs="Segoe UI"/>
               </w:rPr>
             </w:pPr>
+            <w:r>
+              <w:rPr>
+                <w:rFonts w:ascii="Segoe UI" w:hAnsi="Segoe UI" w:cs="Segoe UI"/>
+              </w:rPr>
+              <w:t>Visualization</w:t>
+            </w:r>
           </w:p>
         </w:tc>
         <w:tc>
@@ -460,98 +618,24 @@
                 <w:rFonts w:ascii="Segoe UI" w:hAnsi="Segoe UI" w:cs="Segoe UI"/>
               </w:rPr>
             </w:pPr>
-          </w:p>
-        </w:tc>
-      </w:tr>
-      <w:tr>
-        <w:tc>
-          <w:tcPr>
-            <w:tcW w:w="562" w:type="dxa"/>
-          </w:tcPr>
-          <w:p>
-            <w:pPr>
-              <w:rPr>
-                <w:rFonts w:ascii="Segoe UI" w:hAnsi="Segoe UI" w:cs="Segoe UI"/>
-              </w:rPr>
-            </w:pPr>
-            <w:r>
-              <w:rPr>
-                <w:rFonts w:ascii="Segoe UI" w:hAnsi="Segoe UI" w:cs="Segoe UI"/>
-              </w:rPr>
-              <w:t>5</w:t>
-            </w:r>
-          </w:p>
-        </w:tc>
-        <w:tc>
-          <w:tcPr>
-            <w:tcW w:w="9923" w:type="dxa"/>
-          </w:tcPr>
-          <w:p>
-            <w:pPr>
-              <w:shd w:val="clear" w:color="auto" w:fill="FFFFFF"/>
-              <w:spacing w:line="285" w:lineRule="atLeast"/>
-              <w:rPr>
-                <w:rFonts w:ascii="Segoe UI" w:hAnsi="Segoe UI" w:cs="Segoe UI"/>
-              </w:rPr>
-            </w:pPr>
-          </w:p>
-        </w:tc>
-        <w:tc>
-          <w:tcPr>
-            <w:tcW w:w="3118" w:type="dxa"/>
-          </w:tcPr>
-          <w:p>
-            <w:pPr>
-              <w:rPr>
-                <w:rFonts w:ascii="Segoe UI" w:hAnsi="Segoe UI" w:cs="Segoe UI"/>
-              </w:rPr>
-            </w:pPr>
-          </w:p>
-        </w:tc>
-      </w:tr>
-      <w:tr>
-        <w:tc>
-          <w:tcPr>
-            <w:tcW w:w="562" w:type="dxa"/>
-          </w:tcPr>
-          <w:p>
-            <w:pPr>
-              <w:rPr>
-                <w:rFonts w:ascii="Segoe UI" w:hAnsi="Segoe UI" w:cs="Segoe UI"/>
-              </w:rPr>
-            </w:pPr>
-            <w:r>
-              <w:rPr>
-                <w:rFonts w:ascii="Segoe UI" w:hAnsi="Segoe UI" w:cs="Segoe UI"/>
-              </w:rPr>
-              <w:t>6</w:t>
-            </w:r>
-          </w:p>
-        </w:tc>
-        <w:tc>
-          <w:tcPr>
-            <w:tcW w:w="9923" w:type="dxa"/>
-          </w:tcPr>
-          <w:p>
-            <w:pPr>
-              <w:shd w:val="clear" w:color="auto" w:fill="FFFFFF"/>
-              <w:spacing w:line="285" w:lineRule="atLeast"/>
-              <w:rPr>
-                <w:rFonts w:ascii="Segoe UI" w:hAnsi="Segoe UI" w:cs="Segoe UI"/>
-              </w:rPr>
-            </w:pPr>
-          </w:p>
-        </w:tc>
-        <w:tc>
-          <w:tcPr>
-            <w:tcW w:w="3118" w:type="dxa"/>
-          </w:tcPr>
-          <w:p>
-            <w:pPr>
-              <w:rPr>
-                <w:rFonts w:ascii="Segoe UI" w:hAnsi="Segoe UI" w:cs="Segoe UI"/>
-              </w:rPr>
-            </w:pPr>
+            <w:r>
+              <w:rPr>
+                <w:rFonts w:ascii="Segoe UI" w:hAnsi="Segoe UI" w:cs="Segoe UI"/>
+              </w:rPr>
+              <w:t>Power BI (could be using Power BI Serv</w:t>
+            </w:r>
+            <w:r>
+              <w:rPr>
+                <w:rFonts w:ascii="Segoe UI" w:hAnsi="Segoe UI" w:cs="Segoe UI"/>
+              </w:rPr>
+              <w:t>ice</w:t>
+            </w:r>
+            <w:r>
+              <w:rPr>
+                <w:rFonts w:ascii="Segoe UI" w:hAnsi="Segoe UI" w:cs="Segoe UI"/>
+              </w:rPr>
+              <w:t xml:space="preserve"> or the Power BI tools in Azure Synapse Analytics)</w:t>
+            </w:r>
           </w:p>
         </w:tc>
       </w:tr>
@@ -563,23 +647,9 @@
         </w:rPr>
       </w:pPr>
     </w:p>
-    <w:p>
-      <w:pPr>
-        <w:rPr>
-          <w:rFonts w:ascii="Segoe UI" w:hAnsi="Segoe UI" w:cs="Segoe UI"/>
-        </w:rPr>
-      </w:pPr>
-    </w:p>
-    <w:p>
-      <w:pPr>
-        <w:rPr>
-          <w:rFonts w:ascii="Segoe UI" w:hAnsi="Segoe UI" w:cs="Segoe UI"/>
-        </w:rPr>
-      </w:pPr>
-    </w:p>
     <w:sectPr>
       <w:pgSz w:w="16838" w:h="11906" w:orient="landscape"/>
-      <w:pgMar w:top="1440" w:right="1440" w:bottom="1440" w:left="1440" w:header="708" w:footer="708" w:gutter="0"/>
+      <w:pgMar w:top="709" w:right="1440" w:bottom="426" w:left="1440" w:header="708" w:footer="708" w:gutter="0"/>
       <w:cols w:space="708"/>
       <w:docGrid w:linePitch="360"/>
     </w:sectPr>

</xml_diff>